<commit_message>
Comentarios en el informe
</commit_message>
<xml_diff>
--- a/Informe Tp especial.docx
+++ b/Informe Tp especial.docx
@@ -182,10 +182,7 @@
         <w:t>Luna, Demetrio</w:t>
       </w:r>
       <w:r>
-        <w:t xml:space="preserve">. </w:t>
-      </w:r>
-      <w:r>
-        <w:t>249856</w:t>
+        <w:t>. 249856</w:t>
       </w:r>
     </w:p>
     <w:p>
@@ -720,19 +717,7 @@
         <w:rPr>
           <w:rFonts w:eastAsiaTheme="minorEastAsia"/>
         </w:rPr>
-        <w:t xml:space="preserve">La entropía de la Señal </w:t>
-      </w:r>
-      <w:r>
-        <w:rPr>
-          <w:rFonts w:eastAsiaTheme="minorEastAsia"/>
-        </w:rPr>
-        <w:t>2</w:t>
-      </w:r>
-      <w:r>
-        <w:rPr>
-          <w:rFonts w:eastAsiaTheme="minorEastAsia"/>
-        </w:rPr>
-        <w:t>: el número mínimo de preguntas binaria en promedio que hay q</w:t>
+        <w:t>La entropía de la Señal 2: el número mínimo de preguntas binaria en promedio que hay q</w:t>
       </w:r>
       <w:r>
         <w:rPr>
@@ -744,25 +729,7 @@
         <w:rPr>
           <w:rFonts w:eastAsiaTheme="minorEastAsia"/>
         </w:rPr>
-        <w:t xml:space="preserve"> realizar es de </w:t>
-      </w:r>
-      <w:r>
-        <w:rPr>
-          <w:rFonts w:eastAsiaTheme="minorEastAsia"/>
-        </w:rPr>
-        <w:t>6.6697</w:t>
-      </w:r>
-      <w:r>
-        <w:rPr>
-          <w:rFonts w:eastAsiaTheme="minorEastAsia"/>
-        </w:rPr>
-        <w:t xml:space="preserve"> para obtener un símbolo</w:t>
-      </w:r>
-      <w:r>
-        <w:rPr>
-          <w:rFonts w:eastAsiaTheme="minorEastAsia"/>
-        </w:rPr>
-        <w:t>.</w:t>
+        <w:t xml:space="preserve"> realizar es de 6.6697 para obtener un símbolo.</w:t>
       </w:r>
     </w:p>
     <w:p>
@@ -833,13 +800,7 @@
         <w:rPr>
           <w:rFonts w:eastAsiaTheme="minorEastAsia"/>
         </w:rPr>
-        <w:t>La longitud media de la codificación Huffman</w:t>
-      </w:r>
-      <w:r>
-        <w:rPr>
-          <w:rFonts w:eastAsiaTheme="minorEastAsia"/>
-        </w:rPr>
-        <w:t xml:space="preserve"> es la longitud media en bits que se utilizara para cada símbolo. Esto se obtiene multiplicando la probabilidad de ocurrencia de cada símbolo por la longitud en bits de cada símbolo.</w:t>
+        <w:t>La longitud media de la codificación Huffman es la longitud media en bits que se utilizara para cada símbolo. Esto se obtiene multiplicando la probabilidad de ocurrencia de cada símbolo por la longitud en bits de cada símbolo.</w:t>
       </w:r>
     </w:p>
     <w:p>
@@ -1000,37 +961,7 @@
         <w:rPr>
           <w:rFonts w:eastAsiaTheme="minorEastAsia"/>
         </w:rPr>
-        <w:t xml:space="preserve">Longitud media de señal </w:t>
-      </w:r>
-      <w:r>
-        <w:rPr>
-          <w:rFonts w:eastAsiaTheme="minorEastAsia"/>
-        </w:rPr>
-        <w:t>2</w:t>
-      </w:r>
-      <w:r>
-        <w:rPr>
-          <w:rFonts w:eastAsiaTheme="minorEastAsia"/>
-        </w:rPr>
-        <w:t>:</w:t>
-      </w:r>
-      <w:r>
-        <w:rPr>
-          <w:rFonts w:eastAsiaTheme="minorEastAsia"/>
-        </w:rPr>
-        <w:t xml:space="preserve"> </w:t>
-      </w:r>
-      <w:r>
-        <w:rPr>
-          <w:rFonts w:eastAsiaTheme="minorEastAsia"/>
-        </w:rPr>
-        <w:t>La longitud media en bits que se utilizara para cada símbolo es de</w:t>
-      </w:r>
-      <w:r>
-        <w:rPr>
-          <w:rFonts w:eastAsiaTheme="minorEastAsia"/>
-        </w:rPr>
-        <w:t xml:space="preserve"> 7.059.</w:t>
+        <w:t>Longitud media de señal 2: La longitud media en bits que se utilizara para cada símbolo es de 7.059.</w:t>
       </w:r>
     </w:p>
     <w:p>
@@ -1134,31 +1065,7 @@
         <w:rPr>
           <w:rFonts w:eastAsiaTheme="minorEastAsia"/>
         </w:rPr>
-        <w:t xml:space="preserve">La cantidad de bits que se necesita para la codificación Huffman de la señal </w:t>
-      </w:r>
-      <w:r>
-        <w:rPr>
-          <w:rFonts w:eastAsiaTheme="minorEastAsia"/>
-        </w:rPr>
-        <w:t>2</w:t>
-      </w:r>
-      <w:r>
-        <w:rPr>
-          <w:rFonts w:eastAsiaTheme="minorEastAsia"/>
-        </w:rPr>
-        <w:t xml:space="preserve"> es de </w:t>
-      </w:r>
-      <w:r>
-        <w:rPr>
-          <w:rFonts w:eastAsiaTheme="minorEastAsia"/>
-        </w:rPr>
-        <w:t>7059</w:t>
-      </w:r>
-      <w:r>
-        <w:rPr>
-          <w:rFonts w:eastAsiaTheme="minorEastAsia"/>
-        </w:rPr>
-        <w:t xml:space="preserve"> bits y el tamaño original es de </w:t>
+        <w:t xml:space="preserve">La cantidad de bits que se necesita para la codificación Huffman de la señal 2 es de 7059 bits y el tamaño original es de </w:t>
       </w:r>
       <w:r>
         <w:rPr>
@@ -1176,19 +1083,7 @@
         <w:rPr>
           <w:rFonts w:eastAsiaTheme="minorEastAsia"/>
         </w:rPr>
-        <w:t xml:space="preserve"> </w:t>
-      </w:r>
-      <w:r>
-        <w:rPr>
-          <w:rFonts w:eastAsiaTheme="minorEastAsia"/>
-        </w:rPr>
-        <w:t>La tasa de compresión es de 1:</w:t>
-      </w:r>
-      <w:r>
-        <w:rPr>
-          <w:rFonts w:eastAsiaTheme="minorEastAsia"/>
-        </w:rPr>
-        <w:t>179,71.</w:t>
+        <w:t xml:space="preserve"> La tasa de compresión es de 1:179,71.</w:t>
       </w:r>
     </w:p>
     <w:p/>
@@ -1244,13 +1139,7 @@
         <w:t>El teorema de Shannon para fuentes de orden extendida estipula que la longitud media del código de Huffman cuando el orden tiende a infinito, la diferencia entre la entropía y la longitud media del código Huffman termina siendo des</w:t>
       </w:r>
       <w:r>
-        <w:t xml:space="preserve">preciable. Por lo tanto, </w:t>
-      </w:r>
-      <w:r>
-        <w:t>la longitud media del código Huffman</w:t>
-      </w:r>
-      <w:r>
-        <w:t xml:space="preserve"> tiende a hacer igual a la entropía.</w:t>
+        <w:t>preciable. Por lo tanto, la longitud media del código Huffman tiende a hacer igual a la entropía.</w:t>
       </w:r>
     </w:p>
     <w:p>
@@ -1310,19 +1199,7 @@
         <w:rPr>
           <w:rFonts w:eastAsiaTheme="minorEastAsia"/>
         </w:rPr>
-        <w:t xml:space="preserve"> es de 0,9</w:t>
-      </w:r>
-      <w:r>
-        <w:rPr>
-          <w:rFonts w:eastAsiaTheme="minorEastAsia"/>
-        </w:rPr>
-        <w:t>4</w:t>
-      </w:r>
-      <w:r>
-        <w:rPr>
-          <w:rFonts w:eastAsiaTheme="minorEastAsia"/>
-        </w:rPr>
-        <w:t xml:space="preserve">5. </w:t>
+        <w:t xml:space="preserve"> es de 0,945. </w:t>
       </w:r>
     </w:p>
     <w:p>
@@ -1601,13 +1478,7 @@
         <w:rPr>
           <w:rFonts w:eastAsiaTheme="minorEastAsia"/>
         </w:rPr>
-        <w:t>El valor de la media(promedio) de la señal1 es 32564.87 y el desvió estándar es de 15605.22 lo cual nos indica que los valores de la señal 1 están muy dispersos respecto de su media</w:t>
-      </w:r>
-      <w:r>
-        <w:rPr>
-          <w:rFonts w:eastAsiaTheme="minorEastAsia"/>
-        </w:rPr>
-        <w:t>.</w:t>
+        <w:t>El valor de la media(promedio) de la señal1 es 32564.87 y el desvió estándar es de 15605.22 lo cual nos indica que los valores de la señal 1 están muy dispersos respecto de su media.</w:t>
       </w:r>
     </w:p>
     <w:p>
@@ -1665,12 +1536,28 @@
           <w:bCs/>
         </w:rPr>
       </w:pPr>
+      <w:commentRangeStart w:id="1"/>
+      <w:commentRangeStart w:id="2"/>
       <w:r>
         <w:rPr>
           <w:b/>
           <w:bCs/>
         </w:rPr>
         <w:t>Conclusión</w:t>
+      </w:r>
+      <w:commentRangeEnd w:id="1"/>
+      <w:r>
+        <w:rPr>
+          <w:rStyle w:val="Refdecomentario"/>
+        </w:rPr>
+        <w:commentReference w:id="1"/>
+      </w:r>
+      <w:commentRangeEnd w:id="2"/>
+      <w:r>
+        <w:rPr>
+          <w:rStyle w:val="Refdecomentario"/>
+        </w:rPr>
+        <w:commentReference w:id="2"/>
       </w:r>
     </w:p>
     <w:sectPr>
@@ -1701,24 +1588,64 @@
       </w:r>
     </w:p>
   </w:comment>
+  <w:comment w:id="1" w:author="Florencia" w:date="2023-06-19T20:24:00Z" w:initials="F">
+    <w:p>
+      <w:pPr>
+        <w:pStyle w:val="Textocomentario"/>
+      </w:pPr>
+      <w:r>
+        <w:rPr>
+          <w:rStyle w:val="Refdecomentario"/>
+        </w:rPr>
+        <w:annotationRef/>
+      </w:r>
+      <w:r>
+        <w:t>Terminar conclusión</w:t>
+      </w:r>
+    </w:p>
+    <w:p>
+      <w:pPr>
+        <w:pStyle w:val="Textocomentario"/>
+      </w:pPr>
+    </w:p>
+  </w:comment>
+  <w:comment w:id="2" w:author="Florencia" w:date="2023-06-19T20:24:00Z" w:initials="F">
+    <w:p>
+      <w:pPr>
+        <w:pStyle w:val="Textocomentario"/>
+      </w:pPr>
+      <w:r>
+        <w:rPr>
+          <w:rStyle w:val="Refdecomentario"/>
+        </w:rPr>
+        <w:annotationRef/>
+      </w:r>
+    </w:p>
+  </w:comment>
 </w:comments>
 </file>
 
 <file path=word/commentsExtended.xml><?xml version="1.0" encoding="utf-8"?>
 <w15:commentsEx xmlns:wpc="http://schemas.microsoft.com/office/word/2010/wordprocessingCanvas" xmlns:cx="http://schemas.microsoft.com/office/drawing/2014/chartex" xmlns:cx1="http://schemas.microsoft.com/office/drawing/2015/9/8/chartex" xmlns:cx2="http://schemas.microsoft.com/office/drawing/2015/10/21/chartex" xmlns:cx3="http://schemas.microsoft.com/office/drawing/2016/5/9/chartex" xmlns:cx4="http://schemas.microsoft.com/office/drawing/2016/5/10/chartex" xmlns:cx5="http://schemas.microsoft.com/office/drawing/2016/5/11/chartex" xmlns:cx6="http://schemas.microsoft.com/office/drawing/2016/5/12/chartex" xmlns:cx7="http://schemas.microsoft.com/office/drawing/2016/5/13/chartex" xmlns:cx8="http://schemas.microsoft.com/office/drawing/2016/5/14/chartex" xmlns:mc="http://schemas.openxmlformats.org/markup-compatibility/2006" xmlns:aink="http://schemas.microsoft.com/office/drawing/2016/ink" xmlns:am3d="http://schemas.microsoft.com/office/drawing/2017/model3d" xmlns:o="urn:schemas-microsoft-com:office:office" xmlns:r="http://schemas.openxmlformats.org/officeDocument/2006/relationships" xmlns:m="http://schemas.openxmlformats.org/officeDocument/2006/math" xmlns:v="urn:schemas-microsoft-com:vml" xmlns:wp14="http://schemas.microsoft.com/office/word/2010/wordprocessingDrawing" xmlns:wp="http://schemas.openxmlformats.org/drawingml/2006/wordprocessingDrawing" xmlns:w10="urn:schemas-microsoft-com:office:word" xmlns:w="http://schemas.openxmlformats.org/wordprocessingml/2006/main" xmlns:w14="http://schemas.microsoft.com/office/word/2010/wordml" xmlns:w15="http://schemas.microsoft.com/office/word/2012/wordml" xmlns:w16cex="http://schemas.microsoft.com/office/word/2018/wordml/cex" xmlns:w16cid="http://schemas.microsoft.com/office/word/2016/wordml/cid" xmlns:w16="http://schemas.microsoft.com/office/word/2018/wordml" xmlns:w16sdtdh="http://schemas.microsoft.com/office/word/2020/wordml/sdtdatahash" xmlns:w16se="http://schemas.microsoft.com/office/word/2015/wordml/symex" xmlns:wpg="http://schemas.microsoft.com/office/word/2010/wordprocessingGroup" xmlns:wpi="http://schemas.microsoft.com/office/word/2010/wordprocessingInk" xmlns:wne="http://schemas.microsoft.com/office/word/2006/wordml" xmlns:wps="http://schemas.microsoft.com/office/word/2010/wordprocessingShape" mc:Ignorable="w14 w15 w16se w16cid w16 w16cex w16sdtdh wp14">
   <w15:commentEx w15:paraId="077DD514" w15:done="0"/>
+  <w15:commentEx w15:paraId="3C066E17" w15:done="0"/>
+  <w15:commentEx w15:paraId="33B81A76" w15:paraIdParent="3C066E17" w15:done="0"/>
 </w15:commentsEx>
 </file>
 
 <file path=word/commentsExtensible.xml><?xml version="1.0" encoding="utf-8"?>
 <w16cex:commentsExtensible xmlns:wpc="http://schemas.microsoft.com/office/word/2010/wordprocessingCanvas" xmlns:cx="http://schemas.microsoft.com/office/drawing/2014/chartex" xmlns:cx1="http://schemas.microsoft.com/office/drawing/2015/9/8/chartex" xmlns:cx2="http://schemas.microsoft.com/office/drawing/2015/10/21/chartex" xmlns:cx3="http://schemas.microsoft.com/office/drawing/2016/5/9/chartex" xmlns:cx4="http://schemas.microsoft.com/office/drawing/2016/5/10/chartex" xmlns:cx5="http://schemas.microsoft.com/office/drawing/2016/5/11/chartex" xmlns:cx6="http://schemas.microsoft.com/office/drawing/2016/5/12/chartex" xmlns:cx7="http://schemas.microsoft.com/office/drawing/2016/5/13/chartex" xmlns:cx8="http://schemas.microsoft.com/office/drawing/2016/5/14/chartex" xmlns:mc="http://schemas.openxmlformats.org/markup-compatibility/2006" xmlns:aink="http://schemas.microsoft.com/office/drawing/2016/ink" xmlns:am3d="http://schemas.microsoft.com/office/drawing/2017/model3d" xmlns:o="urn:schemas-microsoft-com:office:office" xmlns:r="http://schemas.openxmlformats.org/officeDocument/2006/relationships" xmlns:m="http://schemas.openxmlformats.org/officeDocument/2006/math" xmlns:v="urn:schemas-microsoft-com:vml" xmlns:wp14="http://schemas.microsoft.com/office/word/2010/wordprocessingDrawing" xmlns:wp="http://schemas.openxmlformats.org/drawingml/2006/wordprocessingDrawing" xmlns:w10="urn:schemas-microsoft-com:office:word" xmlns:w="http://schemas.openxmlformats.org/wordprocessingml/2006/main" xmlns:w14="http://schemas.microsoft.com/office/word/2010/wordml" xmlns:w15="http://schemas.microsoft.com/office/word/2012/wordml" xmlns:w16cex="http://schemas.microsoft.com/office/word/2018/wordml/cex" xmlns:w16cid="http://schemas.microsoft.com/office/word/2016/wordml/cid" xmlns:w16="http://schemas.microsoft.com/office/word/2018/wordml" xmlns:w16sdtdh="http://schemas.microsoft.com/office/word/2020/wordml/sdtdatahash" xmlns:w16se="http://schemas.microsoft.com/office/word/2015/wordml/symex" xmlns:wpg="http://schemas.microsoft.com/office/word/2010/wordprocessingGroup" xmlns:wpi="http://schemas.microsoft.com/office/word/2010/wordprocessingInk" xmlns:wne="http://schemas.microsoft.com/office/word/2006/wordml" xmlns:wps="http://schemas.microsoft.com/office/word/2010/wordprocessingShape" mc:Ignorable="w14 w15 w16se w16cid w16 w16cex w16sdtdh wp14">
   <w16cex:commentExtensible w16cex:durableId="2839D88D" w16cex:dateUtc="2023-06-18T22:25:00Z"/>
+  <w16cex:commentExtensible w16cex:durableId="283B37E4" w16cex:dateUtc="2023-06-19T23:24:00Z"/>
+  <w16cex:commentExtensible w16cex:durableId="283B37EC" w16cex:dateUtc="2023-06-19T23:24:00Z"/>
 </w16cex:commentsExtensible>
 </file>
 
 <file path=word/commentsIds.xml><?xml version="1.0" encoding="utf-8"?>
 <w16cid:commentsIds xmlns:wpc="http://schemas.microsoft.com/office/word/2010/wordprocessingCanvas" xmlns:cx="http://schemas.microsoft.com/office/drawing/2014/chartex" xmlns:cx1="http://schemas.microsoft.com/office/drawing/2015/9/8/chartex" xmlns:cx2="http://schemas.microsoft.com/office/drawing/2015/10/21/chartex" xmlns:cx3="http://schemas.microsoft.com/office/drawing/2016/5/9/chartex" xmlns:cx4="http://schemas.microsoft.com/office/drawing/2016/5/10/chartex" xmlns:cx5="http://schemas.microsoft.com/office/drawing/2016/5/11/chartex" xmlns:cx6="http://schemas.microsoft.com/office/drawing/2016/5/12/chartex" xmlns:cx7="http://schemas.microsoft.com/office/drawing/2016/5/13/chartex" xmlns:cx8="http://schemas.microsoft.com/office/drawing/2016/5/14/chartex" xmlns:mc="http://schemas.openxmlformats.org/markup-compatibility/2006" xmlns:aink="http://schemas.microsoft.com/office/drawing/2016/ink" xmlns:am3d="http://schemas.microsoft.com/office/drawing/2017/model3d" xmlns:o="urn:schemas-microsoft-com:office:office" xmlns:r="http://schemas.openxmlformats.org/officeDocument/2006/relationships" xmlns:m="http://schemas.openxmlformats.org/officeDocument/2006/math" xmlns:v="urn:schemas-microsoft-com:vml" xmlns:wp14="http://schemas.microsoft.com/office/word/2010/wordprocessingDrawing" xmlns:wp="http://schemas.openxmlformats.org/drawingml/2006/wordprocessingDrawing" xmlns:w10="urn:schemas-microsoft-com:office:word" xmlns:w="http://schemas.openxmlformats.org/wordprocessingml/2006/main" xmlns:w14="http://schemas.microsoft.com/office/word/2010/wordml" xmlns:w15="http://schemas.microsoft.com/office/word/2012/wordml" xmlns:w16cex="http://schemas.microsoft.com/office/word/2018/wordml/cex" xmlns:w16cid="http://schemas.microsoft.com/office/word/2016/wordml/cid" xmlns:w16="http://schemas.microsoft.com/office/word/2018/wordml" xmlns:w16sdtdh="http://schemas.microsoft.com/office/word/2020/wordml/sdtdatahash" xmlns:w16se="http://schemas.microsoft.com/office/word/2015/wordml/symex" xmlns:wpg="http://schemas.microsoft.com/office/word/2010/wordprocessingGroup" xmlns:wpi="http://schemas.microsoft.com/office/word/2010/wordprocessingInk" xmlns:wne="http://schemas.microsoft.com/office/word/2006/wordml" xmlns:wps="http://schemas.microsoft.com/office/word/2010/wordprocessingShape" mc:Ignorable="w14 w15 w16se w16cid w16 w16cex w16sdtdh wp14">
   <w16cid:commentId w16cid:paraId="077DD514" w16cid:durableId="2839D88D"/>
+  <w16cid:commentId w16cid:paraId="3C066E17" w16cid:durableId="283B37E4"/>
+  <w16cid:commentId w16cid:paraId="33B81A76" w16cid:durableId="283B37EC"/>
 </w16cid:commentsIds>
 </file>
 

</xml_diff>